<commit_message>
atualização do topico 0
</commit_message>
<xml_diff>
--- a/backlog.docx
+++ b/backlog.docx
@@ -46,6 +46,8 @@
         </w:rPr>
         <w:t>Backlog</w:t>
       </w:r>
+      <w:bookmarkStart w:id="0" w:name="_GoBack"/>
+      <w:bookmarkEnd w:id="0"/>
       <w:proofErr w:type="spellEnd"/>
     </w:p>
     <w:p>
@@ -74,6 +76,195 @@
     </w:p>
     <w:p>
       <w:pPr>
+        <w:pStyle w:val="PargrafodaLista"/>
+        <w:rPr>
+          <w:rFonts w:ascii="Times New Roman" w:hAnsi="Times New Roman" w:cs="Times New Roman"/>
+          <w:sz w:val="24"/>
+          <w:szCs w:val="24"/>
+        </w:rPr>
+      </w:pPr>
+      <w:r>
+        <w:rPr>
+          <w:rFonts w:ascii="Times New Roman" w:hAnsi="Times New Roman" w:cs="Times New Roman"/>
+          <w:sz w:val="24"/>
+          <w:szCs w:val="24"/>
+        </w:rPr>
+        <w:t>H</w:t>
+      </w:r>
+      <w:r>
+        <w:rPr>
+          <w:rFonts w:ascii="Times New Roman" w:hAnsi="Times New Roman" w:cs="Times New Roman"/>
+          <w:sz w:val="24"/>
+          <w:szCs w:val="24"/>
+        </w:rPr>
+        <w:t xml:space="preserve">ospedar site no </w:t>
+      </w:r>
+      <w:proofErr w:type="spellStart"/>
+      <w:r>
+        <w:rPr>
+          <w:rFonts w:ascii="Times New Roman" w:hAnsi="Times New Roman" w:cs="Times New Roman"/>
+          <w:sz w:val="24"/>
+          <w:szCs w:val="24"/>
+        </w:rPr>
+        <w:t>firebase;</w:t>
+      </w:r>
+      <w:proofErr w:type="spellEnd"/>
+    </w:p>
+    <w:p>
+      <w:pPr>
+        <w:pStyle w:val="PargrafodaLista"/>
+        <w:rPr>
+          <w:rFonts w:ascii="Times New Roman" w:hAnsi="Times New Roman" w:cs="Times New Roman"/>
+          <w:sz w:val="24"/>
+          <w:szCs w:val="24"/>
+        </w:rPr>
+      </w:pPr>
+      <w:r>
+        <w:rPr>
+          <w:rFonts w:ascii="Times New Roman" w:hAnsi="Times New Roman" w:cs="Times New Roman"/>
+          <w:sz w:val="24"/>
+          <w:szCs w:val="24"/>
+        </w:rPr>
+        <w:t>C</w:t>
+      </w:r>
+      <w:r>
+        <w:rPr>
+          <w:rFonts w:ascii="Times New Roman" w:hAnsi="Times New Roman" w:cs="Times New Roman"/>
+          <w:sz w:val="24"/>
+          <w:szCs w:val="24"/>
+        </w:rPr>
+        <w:t xml:space="preserve">riar classes que serão usadas na aplicação; </w:t>
+      </w:r>
+    </w:p>
+    <w:p>
+      <w:pPr>
+        <w:pStyle w:val="PargrafodaLista"/>
+        <w:ind w:firstLine="696"/>
+        <w:rPr>
+          <w:rFonts w:ascii="Times New Roman" w:hAnsi="Times New Roman" w:cs="Times New Roman"/>
+          <w:sz w:val="24"/>
+          <w:szCs w:val="24"/>
+        </w:rPr>
+      </w:pPr>
+      <w:r>
+        <w:rPr>
+          <w:rFonts w:ascii="Times New Roman" w:hAnsi="Times New Roman" w:cs="Times New Roman"/>
+          <w:sz w:val="24"/>
+          <w:szCs w:val="24"/>
+        </w:rPr>
+        <w:t>Classe</w:t>
+      </w:r>
+      <w:r>
+        <w:rPr>
+          <w:rFonts w:ascii="Times New Roman" w:hAnsi="Times New Roman" w:cs="Times New Roman"/>
+          <w:sz w:val="24"/>
+          <w:szCs w:val="24"/>
+        </w:rPr>
+        <w:t xml:space="preserve"> </w:t>
+      </w:r>
+      <w:proofErr w:type="spellStart"/>
+      <w:r>
+        <w:rPr>
+          <w:rFonts w:ascii="Times New Roman" w:hAnsi="Times New Roman" w:cs="Times New Roman"/>
+          <w:sz w:val="24"/>
+          <w:szCs w:val="24"/>
+        </w:rPr>
+        <w:t>dealer</w:t>
+      </w:r>
+      <w:proofErr w:type="spellEnd"/>
+      <w:r>
+        <w:rPr>
+          <w:rFonts w:ascii="Times New Roman" w:hAnsi="Times New Roman" w:cs="Times New Roman"/>
+          <w:sz w:val="24"/>
+          <w:szCs w:val="24"/>
+        </w:rPr>
+        <w:t xml:space="preserve"> (gerenciador); </w:t>
+      </w:r>
+    </w:p>
+    <w:p>
+      <w:pPr>
+        <w:pStyle w:val="PargrafodaLista"/>
+        <w:ind w:firstLine="696"/>
+        <w:rPr>
+          <w:rFonts w:ascii="Times New Roman" w:hAnsi="Times New Roman" w:cs="Times New Roman"/>
+          <w:sz w:val="24"/>
+          <w:szCs w:val="24"/>
+        </w:rPr>
+      </w:pPr>
+      <w:r>
+        <w:rPr>
+          <w:rFonts w:ascii="Times New Roman" w:hAnsi="Times New Roman" w:cs="Times New Roman"/>
+          <w:sz w:val="24"/>
+          <w:szCs w:val="24"/>
+        </w:rPr>
+        <w:t>Classe</w:t>
+      </w:r>
+      <w:r>
+        <w:rPr>
+          <w:rFonts w:ascii="Times New Roman" w:hAnsi="Times New Roman" w:cs="Times New Roman"/>
+          <w:sz w:val="24"/>
+          <w:szCs w:val="24"/>
+        </w:rPr>
+        <w:t xml:space="preserve"> player (jogador</w:t>
+      </w:r>
+      <w:r>
+        <w:rPr>
+          <w:rFonts w:ascii="Times New Roman" w:hAnsi="Times New Roman" w:cs="Times New Roman"/>
+          <w:sz w:val="24"/>
+          <w:szCs w:val="24"/>
+        </w:rPr>
+        <w:t>);</w:t>
+      </w:r>
+    </w:p>
+    <w:p>
+      <w:pPr>
+        <w:pStyle w:val="PargrafodaLista"/>
+        <w:ind w:firstLine="696"/>
+        <w:rPr>
+          <w:rFonts w:ascii="Times New Roman" w:hAnsi="Times New Roman" w:cs="Times New Roman"/>
+          <w:sz w:val="24"/>
+          <w:szCs w:val="24"/>
+        </w:rPr>
+      </w:pPr>
+      <w:r>
+        <w:rPr>
+          <w:rFonts w:ascii="Times New Roman" w:hAnsi="Times New Roman" w:cs="Times New Roman"/>
+          <w:sz w:val="24"/>
+          <w:szCs w:val="24"/>
+        </w:rPr>
+        <w:t>Classe</w:t>
+      </w:r>
+      <w:r>
+        <w:rPr>
+          <w:rFonts w:ascii="Times New Roman" w:hAnsi="Times New Roman" w:cs="Times New Roman"/>
+          <w:sz w:val="24"/>
+          <w:szCs w:val="24"/>
+        </w:rPr>
+        <w:t xml:space="preserve"> </w:t>
+      </w:r>
+      <w:proofErr w:type="spellStart"/>
+      <w:r>
+        <w:rPr>
+          <w:rFonts w:ascii="Times New Roman" w:hAnsi="Times New Roman" w:cs="Times New Roman"/>
+          <w:sz w:val="24"/>
+          <w:szCs w:val="24"/>
+        </w:rPr>
+        <w:t>card</w:t>
+      </w:r>
+      <w:proofErr w:type="spellEnd"/>
+      <w:r>
+        <w:rPr>
+          <w:rFonts w:ascii="Times New Roman" w:hAnsi="Times New Roman" w:cs="Times New Roman"/>
+          <w:sz w:val="24"/>
+          <w:szCs w:val="24"/>
+        </w:rPr>
+        <w:t xml:space="preserve"> (cartas do jogo); </w:t>
+      </w:r>
+    </w:p>
+    <w:p>
+      <w:pPr>
+        <w:pStyle w:val="PargrafodaLista"/>
+        <w:ind w:firstLine="696"/>
         <w:rPr>
           <w:rFonts w:ascii="Times New Roman" w:hAnsi="Times New Roman" w:cs="Times New Roman"/>
           <w:b/>
@@ -81,6 +272,40 @@
           <w:szCs w:val="32"/>
         </w:rPr>
       </w:pPr>
+      <w:r>
+        <w:rPr>
+          <w:rFonts w:ascii="Times New Roman" w:hAnsi="Times New Roman" w:cs="Times New Roman"/>
+          <w:sz w:val="24"/>
+          <w:szCs w:val="24"/>
+        </w:rPr>
+        <w:t>Criar</w:t>
+      </w:r>
+      <w:r>
+        <w:rPr>
+          <w:rFonts w:ascii="Times New Roman" w:hAnsi="Times New Roman" w:cs="Times New Roman"/>
+          <w:sz w:val="24"/>
+          <w:szCs w:val="24"/>
+        </w:rPr>
+        <w:t xml:space="preserve"> gerenciador de salas para criação, ocupação e desocupação das mesmas pelos usuários (</w:t>
+      </w:r>
+      <w:proofErr w:type="spellStart"/>
+      <w:r>
+        <w:rPr>
+          <w:rFonts w:ascii="Times New Roman" w:hAnsi="Times New Roman" w:cs="Times New Roman"/>
+          <w:sz w:val="24"/>
+          <w:szCs w:val="24"/>
+        </w:rPr>
+        <w:t>dealer</w:t>
+      </w:r>
+      <w:proofErr w:type="spellEnd"/>
+      <w:r>
+        <w:rPr>
+          <w:rFonts w:ascii="Times New Roman" w:hAnsi="Times New Roman" w:cs="Times New Roman"/>
+          <w:sz w:val="24"/>
+          <w:szCs w:val="24"/>
+        </w:rPr>
+        <w:t>);</w:t>
+      </w:r>
     </w:p>
     <w:p>
       <w:pPr>
@@ -147,10 +372,19 @@
           <w:sz w:val="24"/>
           <w:szCs w:val="32"/>
         </w:rPr>
-        <w:t xml:space="preserve"> pelos protótipos)</w:t>
-      </w:r>
-      <w:bookmarkStart w:id="0" w:name="_GoBack"/>
-      <w:bookmarkEnd w:id="0"/>
+        <w:t xml:space="preserve"> pelos protótipos</w:t>
+      </w:r>
+      <w:proofErr w:type="gramStart"/>
+      <w:r>
+        <w:rPr>
+          <w:rFonts w:ascii="Times New Roman" w:hAnsi="Times New Roman" w:cs="Times New Roman"/>
+          <w:color w:val="FF0000"/>
+          <w:sz w:val="24"/>
+          <w:szCs w:val="32"/>
+        </w:rPr>
+        <w:t>)</w:t>
+      </w:r>
+      <w:proofErr w:type="gramEnd"/>
     </w:p>
     <w:p>
       <w:pPr>
@@ -733,6 +967,7 @@
           <w:sz w:val="24"/>
           <w:szCs w:val="32"/>
         </w:rPr>
+        <w:lastRenderedPageBreak/>
         <w:t>Posicionar nome dos criadores na parte inferior da tela;</w:t>
       </w:r>
     </w:p>
@@ -866,7 +1101,6 @@
           <w:sz w:val="32"/>
           <w:szCs w:val="32"/>
         </w:rPr>
-        <w:lastRenderedPageBreak/>
         <w:t>Tela de Jogo:</w:t>
       </w:r>
     </w:p>

</xml_diff>